<commit_message>
deleted an unused file
</commit_message>
<xml_diff>
--- a/Lab2/lab2_Vozniuk_is71_BuddyAllocator_Report.docx
+++ b/Lab2/lab2_Vozniuk_is71_BuddyAllocator_Report.docx
@@ -148,7 +148,6 @@
         <w:rPr>
           <w:sz w:val="32"/>
           <w:szCs w:val="32"/>
-          <w:lang w:val="en-US"/>
         </w:rPr>
       </w:pPr>
       <w:r>
@@ -171,7 +170,6 @@
         <w:rPr>
           <w:sz w:val="32"/>
           <w:szCs w:val="32"/>
-          <w:lang w:val="en-US"/>
         </w:rPr>
         <w:t>2</w:t>
       </w:r>
@@ -1560,6 +1558,220 @@
         <w:t>яті загального призначення</w:t>
       </w:r>
     </w:p>
+    <w:bookmarkStart w:id="0" w:name="_GoBack"/>
+    <w:bookmarkEnd w:id="0"/>
+    <w:p>
+      <w:pPr>
+        <w:pStyle w:val="a4"/>
+        <w:ind w:left="360" w:firstLine="0"/>
+        <w:rPr>
+          <w:b/>
+          <w:sz w:val="32"/>
+          <w:szCs w:val="32"/>
+          <w:lang w:val="uk-UA"/>
+        </w:rPr>
+      </w:pPr>
+      <w:r>
+        <w:fldChar w:fldCharType="begin"/>
+      </w:r>
+      <w:r>
+        <w:rPr>
+          <w:lang w:val="uk-UA"/>
+        </w:rPr>
+        <w:instrText xml:space="preserve"> </w:instrText>
+      </w:r>
+      <w:r>
+        <w:instrText>HYPERLINK</w:instrText>
+      </w:r>
+      <w:r>
+        <w:rPr>
+          <w:lang w:val="uk-UA"/>
+        </w:rPr>
+        <w:instrText xml:space="preserve"> "</w:instrText>
+      </w:r>
+      <w:r>
+        <w:instrText>https</w:instrText>
+      </w:r>
+      <w:r>
+        <w:rPr>
+          <w:lang w:val="uk-UA"/>
+        </w:rPr>
+        <w:instrText>://</w:instrText>
+      </w:r>
+      <w:r>
+        <w:instrText>github</w:instrText>
+      </w:r>
+      <w:r>
+        <w:rPr>
+          <w:lang w:val="uk-UA"/>
+        </w:rPr>
+        <w:instrText>.</w:instrText>
+      </w:r>
+      <w:r>
+        <w:instrText>com</w:instrText>
+      </w:r>
+      <w:r>
+        <w:rPr>
+          <w:lang w:val="uk-UA"/>
+        </w:rPr>
+        <w:instrText>/</w:instrText>
+      </w:r>
+      <w:r>
+        <w:instrText>oleksandravozniuk</w:instrText>
+      </w:r>
+      <w:r>
+        <w:rPr>
+          <w:lang w:val="uk-UA"/>
+        </w:rPr>
+        <w:instrText>/</w:instrText>
+      </w:r>
+      <w:r>
+        <w:instrText>OperatingSystems</w:instrText>
+      </w:r>
+      <w:r>
+        <w:rPr>
+          <w:lang w:val="uk-UA"/>
+        </w:rPr>
+        <w:instrText>/</w:instrText>
+      </w:r>
+      <w:r>
+        <w:instrText>tree</w:instrText>
+      </w:r>
+      <w:r>
+        <w:rPr>
+          <w:lang w:val="uk-UA"/>
+        </w:rPr>
+        <w:instrText>/</w:instrText>
+      </w:r>
+      <w:r>
+        <w:instrText>master</w:instrText>
+      </w:r>
+      <w:r>
+        <w:rPr>
+          <w:lang w:val="uk-UA"/>
+        </w:rPr>
+        <w:instrText>/</w:instrText>
+      </w:r>
+      <w:r>
+        <w:instrText>Lab</w:instrText>
+      </w:r>
+      <w:r>
+        <w:rPr>
+          <w:lang w:val="uk-UA"/>
+        </w:rPr>
+        <w:instrText xml:space="preserve">2" </w:instrText>
+      </w:r>
+      <w:r>
+        <w:fldChar w:fldCharType="separate"/>
+      </w:r>
+      <w:r>
+        <w:rPr>
+          <w:rStyle w:val="a6"/>
+        </w:rPr>
+        <w:t>https</w:t>
+      </w:r>
+      <w:r>
+        <w:rPr>
+          <w:rStyle w:val="a6"/>
+          <w:lang w:val="uk-UA"/>
+        </w:rPr>
+        <w:t>://</w:t>
+      </w:r>
+      <w:r>
+        <w:rPr>
+          <w:rStyle w:val="a6"/>
+        </w:rPr>
+        <w:t>github</w:t>
+      </w:r>
+      <w:r>
+        <w:rPr>
+          <w:rStyle w:val="a6"/>
+          <w:lang w:val="uk-UA"/>
+        </w:rPr>
+        <w:t>.</w:t>
+      </w:r>
+      <w:r>
+        <w:rPr>
+          <w:rStyle w:val="a6"/>
+        </w:rPr>
+        <w:t>com</w:t>
+      </w:r>
+      <w:r>
+        <w:rPr>
+          <w:rStyle w:val="a6"/>
+          <w:lang w:val="uk-UA"/>
+        </w:rPr>
+        <w:t>/</w:t>
+      </w:r>
+      <w:r>
+        <w:rPr>
+          <w:rStyle w:val="a6"/>
+        </w:rPr>
+        <w:t>oleksandravozniuk</w:t>
+      </w:r>
+      <w:r>
+        <w:rPr>
+          <w:rStyle w:val="a6"/>
+          <w:lang w:val="uk-UA"/>
+        </w:rPr>
+        <w:t>/</w:t>
+      </w:r>
+      <w:r>
+        <w:rPr>
+          <w:rStyle w:val="a6"/>
+        </w:rPr>
+        <w:t>OperatingSystems</w:t>
+      </w:r>
+      <w:r>
+        <w:rPr>
+          <w:rStyle w:val="a6"/>
+          <w:lang w:val="uk-UA"/>
+        </w:rPr>
+        <w:t>/</w:t>
+      </w:r>
+      <w:r>
+        <w:rPr>
+          <w:rStyle w:val="a6"/>
+        </w:rPr>
+        <w:t>tree</w:t>
+      </w:r>
+      <w:r>
+        <w:rPr>
+          <w:rStyle w:val="a6"/>
+          <w:lang w:val="uk-UA"/>
+        </w:rPr>
+        <w:t>/</w:t>
+      </w:r>
+      <w:r>
+        <w:rPr>
+          <w:rStyle w:val="a6"/>
+        </w:rPr>
+        <w:t>master</w:t>
+      </w:r>
+      <w:r>
+        <w:rPr>
+          <w:rStyle w:val="a6"/>
+          <w:lang w:val="uk-UA"/>
+        </w:rPr>
+        <w:t>/</w:t>
+      </w:r>
+      <w:r>
+        <w:rPr>
+          <w:rStyle w:val="a6"/>
+        </w:rPr>
+        <w:t>Lab</w:t>
+      </w:r>
+      <w:r>
+        <w:rPr>
+          <w:rStyle w:val="a6"/>
+          <w:lang w:val="uk-UA"/>
+        </w:rPr>
+        <w:t>2</w:t>
+      </w:r>
+      <w:r>
+        <w:fldChar w:fldCharType="end"/>
+      </w:r>
+    </w:p>
     <w:p>
       <w:pPr>
         <w:pStyle w:val="a4"/>
@@ -1650,8 +1862,6 @@
           </wp:inline>
         </w:drawing>
       </w:r>
-      <w:bookmarkStart w:id="0" w:name="_GoBack"/>
-      <w:bookmarkEnd w:id="0"/>
       <w:r>
         <w:rPr>
           <w:sz w:val="28"/>

</xml_diff>